<commit_message>
SMS and Tweet in serpeate classes now and code changed to show this
</commit_message>
<xml_diff>
--- a/CourseworkApp/SET09102 Coursework.docx
+++ b/CourseworkApp/SET09102 Coursework.docx
@@ -164,6 +164,349 @@
       <w:pPr>
         <w:rPr>
           <w:sz w:val="24"/>
+        </w:rPr>
+      </w:pPr>
+      <w:r>
+        <w:rPr>
+          <w:sz w:val="24"/>
+        </w:rPr>
+        <w:t xml:space="preserve">The accuracy of the system in determining the type of message that is being read has an extreme impact on the overall quality of the program and as such, is crucial in delivering a complete piece of software, as requested by the client. A complete system helps to create a secure platform for the messages to be processed in. </w:t>
+      </w:r>
+    </w:p>
+    <w:p>
+      <w:pPr>
+        <w:rPr>
+          <w:sz w:val="24"/>
+        </w:rPr>
+      </w:pPr>
+    </w:p>
+    <w:p>
+      <w:pPr>
+        <w:rPr>
+          <w:b/>
+          <w:sz w:val="24"/>
+          <w:u w:val="single"/>
+        </w:rPr>
+      </w:pPr>
+      <w:r>
+        <w:rPr>
+          <w:b/>
+          <w:sz w:val="24"/>
+          <w:u w:val="single"/>
+        </w:rPr>
+        <w:t>Testing Strategy</w:t>
+      </w:r>
+    </w:p>
+    <w:p>
+      <w:pPr>
+        <w:rPr>
+          <w:sz w:val="24"/>
+        </w:rPr>
+      </w:pPr>
+      <w:r>
+        <w:rPr>
+          <w:sz w:val="24"/>
+        </w:rPr>
+        <w:t xml:space="preserve">The testing plan for the software will be constructed from unit tests performed at the end of the creation of classes. These tests will ensure the correct function of methods held within the </w:t>
+      </w:r>
+      <w:r>
+        <w:rPr>
+          <w:sz w:val="24"/>
+        </w:rPr>
+        <w:t>classes before further testing of the overall system can be performed, to make sure the base concepts are reliable in their use. The system will be tested at the end as a whole, having a message passed in and sorted and checking this against the expected outcome.</w:t>
+      </w:r>
+    </w:p>
+    <w:p>
+      <w:pPr>
+        <w:rPr>
+          <w:b/>
+          <w:sz w:val="24"/>
+          <w:u w:val="single"/>
+        </w:rPr>
+      </w:pPr>
+    </w:p>
+    <w:p>
+      <w:pPr>
+        <w:rPr>
+          <w:b/>
+          <w:sz w:val="24"/>
+          <w:u w:val="single"/>
+        </w:rPr>
+      </w:pPr>
+    </w:p>
+    <w:p>
+      <w:pPr>
+        <w:rPr>
+          <w:b/>
+          <w:sz w:val="24"/>
+          <w:u w:val="single"/>
+        </w:rPr>
+      </w:pPr>
+    </w:p>
+    <w:p>
+      <w:pPr>
+        <w:rPr>
+          <w:b/>
+          <w:sz w:val="24"/>
+          <w:u w:val="single"/>
+        </w:rPr>
+      </w:pPr>
+      <w:r>
+        <w:rPr>
+          <w:b/>
+          <w:sz w:val="24"/>
+          <w:u w:val="single"/>
+        </w:rPr>
+        <w:lastRenderedPageBreak/>
+        <w:t>Test Plan</w:t>
+      </w:r>
+    </w:p>
+    <w:p>
+      <w:pPr>
+        <w:rPr>
+          <w:b/>
+          <w:sz w:val="24"/>
+        </w:rPr>
+      </w:pPr>
+      <w:r>
+        <w:rPr>
+          <w:b/>
+          <w:sz w:val="24"/>
+        </w:rPr>
+        <w:t>Objectives and Scope</w:t>
+      </w:r>
+    </w:p>
+    <w:p>
+      <w:pPr>
+        <w:rPr>
+          <w:sz w:val="24"/>
+        </w:rPr>
+      </w:pPr>
+      <w:r>
+        <w:rPr>
+          <w:sz w:val="24"/>
+        </w:rPr>
+        <w:t>Each method will be tested in order of basic functionality, i.e. the method that requires no/the least amount of dependency on other functions to produce an output. This will ensure there is as little amount  of dependant variables in play during the tests.</w:t>
+      </w:r>
+    </w:p>
+    <w:p>
+      <w:pPr>
+        <w:rPr>
+          <w:sz w:val="24"/>
+        </w:rPr>
+      </w:pPr>
+      <w:r>
+        <w:rPr>
+          <w:sz w:val="24"/>
+        </w:rPr>
+        <w:t xml:space="preserve">The scope for the message handling and processing will be far greater due to this being a test of the whole systems functionality as opposed to one methods functionality. </w:t>
+      </w:r>
+    </w:p>
+    <w:p>
+      <w:pPr>
+        <w:rPr>
+          <w:b/>
+          <w:sz w:val="24"/>
+        </w:rPr>
+      </w:pPr>
+      <w:r>
+        <w:rPr>
+          <w:b/>
+          <w:sz w:val="24"/>
+        </w:rPr>
+        <w:t>Test Methods</w:t>
+      </w:r>
+    </w:p>
+    <w:p>
+      <w:pPr>
+        <w:rPr>
+          <w:sz w:val="24"/>
+        </w:rPr>
+      </w:pPr>
+      <w:r>
+        <w:rPr>
+          <w:sz w:val="24"/>
+        </w:rPr>
+        <w:t>The unit tests will test each method individually against an expected output when run through the process.</w:t>
+      </w:r>
+      <w:r>
+        <w:rPr>
+          <w:sz w:val="24"/>
+        </w:rPr>
+        <w:t xml:space="preserve"> These will be run one after another to solidify the correct functionality of the classes. This style of testing will fall under the White Box testing methodology as the internal structure of the code is known and can be adapted there and then to fit the needs of the test/dictations set by the test in order to fix bugs. Extreme test cases will be used to push the limits of what can be expected in deployed use of the code.</w:t>
+      </w:r>
+    </w:p>
+    <w:p>
+      <w:pPr>
+        <w:rPr>
+          <w:b/>
+          <w:sz w:val="24"/>
+        </w:rPr>
+      </w:pPr>
+      <w:r>
+        <w:rPr>
+          <w:b/>
+          <w:sz w:val="24"/>
+        </w:rPr>
+        <w:t>Environmental Needs</w:t>
+      </w:r>
+    </w:p>
+    <w:p>
+      <w:pPr>
+        <w:rPr>
+          <w:sz w:val="24"/>
+        </w:rPr>
+      </w:pPr>
+      <w:r>
+        <w:rPr>
+          <w:sz w:val="24"/>
+        </w:rPr>
+        <w:t>The following tools outline the basis needed in order to carry out testing of the software in a suitable manner.</w:t>
+      </w:r>
+    </w:p>
+    <w:p>
+      <w:pPr>
+        <w:rPr>
+          <w:sz w:val="24"/>
+        </w:rPr>
+      </w:pPr>
+      <w:r>
+        <w:rPr>
+          <w:sz w:val="24"/>
+        </w:rPr>
+        <w:t xml:space="preserve">Visual Studio 2017 Community testing tools will be used to create the unit tests, using the ‘Assert’ keyword to compare outcomes of tests. Tests will be divided into test projects relating to the project they are testing. As such, test projects will each have a dependency on the project in question. </w:t>
+      </w:r>
+    </w:p>
+    <w:p>
+      <w:pPr>
+        <w:rPr>
+          <w:b/>
+          <w:sz w:val="24"/>
+        </w:rPr>
+      </w:pPr>
+      <w:r>
+        <w:rPr>
+          <w:b/>
+          <w:sz w:val="24"/>
+        </w:rPr>
+        <w:t>Testing Schedule</w:t>
+      </w:r>
+    </w:p>
+    <w:p>
+      <w:pPr>
+        <w:rPr>
+          <w:sz w:val="24"/>
+        </w:rPr>
+      </w:pPr>
+      <w:r>
+        <w:rPr>
+          <w:sz w:val="24"/>
+        </w:rPr>
+        <w:t>Unit tests will be created and run on completion of the class’ code before continuing on to further coding. When all tests have been completed successfully for individual classes, the system will then be tested with all components working together to produce an expected outcome.</w:t>
+      </w:r>
+    </w:p>
+    <w:p>
+      <w:pPr>
+        <w:rPr>
+          <w:b/>
+          <w:sz w:val="24"/>
+        </w:rPr>
+      </w:pPr>
+      <w:r>
+        <w:rPr>
+          <w:b/>
+          <w:sz w:val="24"/>
+        </w:rPr>
+        <w:t>Risks</w:t>
+      </w:r>
+    </w:p>
+    <w:p>
+      <w:pPr>
+        <w:rPr>
+          <w:sz w:val="24"/>
+        </w:rPr>
+      </w:pPr>
+      <w:r>
+        <w:rPr>
+          <w:sz w:val="24"/>
+        </w:rPr>
+        <w:t>Risks should be kept to a minimum when testing so as to alleviate the chances of bugs going unnoticed. The main disadvantage to the test cases is that they are written by the programmer of the software, who undoubtedly will make assumptions about the readability and functionality of the code that perhaps could hinder the uncovering of software bugs; be that logical errors in the handling of data or calculation errors when dealing with numbers and mathematics.</w:t>
+      </w:r>
+    </w:p>
+    <w:p>
+      <w:pPr>
+        <w:rPr>
+          <w:sz w:val="24"/>
+        </w:rPr>
+      </w:pPr>
+      <w:r>
+        <w:rPr>
+          <w:sz w:val="24"/>
+        </w:rPr>
+        <w:t xml:space="preserve">The use of any outside library changes adds instability to the test cases as should the library change in any way, the test may become obsolete in many ways. The use of certain keywords may change, or the syntax may require different layouts. These factors can heavily </w:t>
+      </w:r>
+      <w:r>
+        <w:rPr>
+          <w:sz w:val="24"/>
+        </w:rPr>
+        <w:lastRenderedPageBreak/>
+        <w:t>impact the future prospects of testing the code and can leave the system insecure to malicious attack due to the lack of competent testing.</w:t>
+      </w:r>
+    </w:p>
+    <w:p>
+      <w:pPr>
+        <w:rPr>
+          <w:b/>
+          <w:sz w:val="24"/>
+        </w:rPr>
+      </w:pPr>
+      <w:r>
+        <w:rPr>
+          <w:b/>
+          <w:sz w:val="24"/>
+        </w:rPr>
+        <w:t>Solutions</w:t>
+      </w:r>
+    </w:p>
+    <w:p>
+      <w:pPr>
+        <w:rPr>
+          <w:sz w:val="24"/>
+        </w:rPr>
+      </w:pPr>
+      <w:r>
+        <w:rPr>
+          <w:sz w:val="24"/>
+        </w:rPr>
+        <w:t>Had the situation differed so as to include a team of programmers, it would be wise to delegate testing to someone who had little input in the coding of the original software, to allow an outside opinion and fresh eyes to the program.</w:t>
+      </w:r>
+    </w:p>
+    <w:p>
+      <w:pPr>
+        <w:rPr>
+          <w:sz w:val="24"/>
+        </w:rPr>
+      </w:pPr>
+      <w:r>
+        <w:rPr>
+          <w:sz w:val="24"/>
+        </w:rPr>
+        <w:t xml:space="preserve">As for the risk of libraries changing, the software should be marked as tested and complete with the version numbers of all libraries at the time, with continual checks performed for updates for components used. Should a large update affect the usability of a component, an updated test should be performed to ensure the security and functionality of the software remains unhindered. </w:t>
+      </w:r>
+    </w:p>
+    <w:p>
+      <w:pPr>
+        <w:rPr>
+          <w:sz w:val="24"/>
+        </w:rPr>
+      </w:pPr>
+    </w:p>
+    <w:p>
+      <w:pPr>
+        <w:rPr>
+          <w:b/>
+          <w:sz w:val="24"/>
+          <w:u w:val="single"/>
         </w:rPr>
       </w:pPr>
       <w:bookmarkStart w:id="0" w:name="_GoBack"/>
@@ -488,7 +831,6 @@
         </w:sdt>
       </w:sdtContent>
     </w:sdt>
-    <w:p/>
     <w:sectPr>
       <w:pgSz w:w="11906" w:h="16838"/>
       <w:pgMar w:top="1440" w:right="1440" w:bottom="1440" w:left="1440" w:header="708" w:footer="708" w:gutter="0"/>
@@ -1313,7 +1655,7 @@
 </file>
 
 <file path=customXml/itemProps1.xml><?xml version="1.0" encoding="utf-8"?>
-<ds:datastoreItem xmlns:ds="http://schemas.openxmlformats.org/officeDocument/2006/customXml" ds:itemID="{6452844B-8A25-429B-BF8F-F2E48A7410DE}">
+<ds:datastoreItem xmlns:ds="http://schemas.openxmlformats.org/officeDocument/2006/customXml" ds:itemID="{02B41442-93B0-480D-AEB1-99499A9CF689}">
   <ds:schemaRefs>
     <ds:schemaRef ds:uri="http://schemas.openxmlformats.org/officeDocument/2006/bibliography"/>
   </ds:schemaRefs>

</xml_diff>